<commit_message>
feat (question): update RADS level. Remove instruction question in MDQ. Update start bonus method.
</commit_message>
<xml_diff>
--- a/app/data/questions/TRẮC-NGHIỆM-SÀNG-LỌC-RỐI-LOẠN-CẢM-XÚC-LƯỠNG-CỰC.docx
+++ b/app/data/questions/TRẮC-NGHIỆM-SÀNG-LỌC-RỐI-LOẠN-CẢM-XÚC-LƯỠNG-CỰC.docx
@@ -1,6 +1,6 @@
 
 <file path=word/document.xml><?xml version="1.0" encoding="utf-8"?>
-<w:document xmlns:wpc="http://schemas.microsoft.com/office/word/2010/wordprocessingCanvas" xmlns:cx="http://schemas.microsoft.com/office/drawing/2014/chartex" xmlns:mc="http://schemas.openxmlformats.org/markup-compatibility/2006" xmlns:o="urn:schemas-microsoft-com:office:office" xmlns:r="http://schemas.openxmlformats.org/officeDocument/2006/relationships" xmlns:m="http://schemas.openxmlformats.org/officeDocument/2006/math" xmlns:v="urn:schemas-microsoft-com:vml" xmlns:wp14="http://schemas.microsoft.com/office/word/2010/wordprocessingDrawing" xmlns:wp="http://schemas.openxmlformats.org/drawingml/2006/wordprocessingDrawing" xmlns:w10="urn:schemas-microsoft-com:office:word" xmlns:w="http://schemas.openxmlformats.org/wordprocessingml/2006/main" xmlns:w14="http://schemas.microsoft.com/office/word/2010/wordml" xmlns:w15="http://schemas.microsoft.com/office/word/2012/wordml" xmlns:w16se="http://schemas.microsoft.com/office/word/2015/wordml/symex" xmlns:wpg="http://schemas.microsoft.com/office/word/2010/wordprocessingGroup" xmlns:wpi="http://schemas.microsoft.com/office/word/2010/wordprocessingInk" xmlns:wne="http://schemas.microsoft.com/office/word/2006/wordml" xmlns:wps="http://schemas.microsoft.com/office/word/2010/wordprocessingShape" mc:Ignorable="w14 w15 w16se wp14">
+<w:document xmlns:wpc="http://schemas.microsoft.com/office/word/2010/wordprocessingCanvas" xmlns:cx="http://schemas.microsoft.com/office/drawing/2014/chartex" xmlns:cx1="http://schemas.microsoft.com/office/drawing/2015/9/8/chartex" xmlns:cx2="http://schemas.microsoft.com/office/drawing/2015/10/21/chartex" xmlns:cx3="http://schemas.microsoft.com/office/drawing/2016/5/9/chartex" xmlns:cx4="http://schemas.microsoft.com/office/drawing/2016/5/10/chartex" xmlns:cx5="http://schemas.microsoft.com/office/drawing/2016/5/11/chartex" xmlns:cx6="http://schemas.microsoft.com/office/drawing/2016/5/12/chartex" xmlns:cx7="http://schemas.microsoft.com/office/drawing/2016/5/13/chartex" xmlns:cx8="http://schemas.microsoft.com/office/drawing/2016/5/14/chartex" xmlns:mc="http://schemas.openxmlformats.org/markup-compatibility/2006" xmlns:aink="http://schemas.microsoft.com/office/drawing/2016/ink" xmlns:am3d="http://schemas.microsoft.com/office/drawing/2017/model3d" xmlns:o="urn:schemas-microsoft-com:office:office" xmlns:oel="http://schemas.microsoft.com/office/2019/extlst" xmlns:r="http://schemas.openxmlformats.org/officeDocument/2006/relationships" xmlns:m="http://schemas.openxmlformats.org/officeDocument/2006/math" xmlns:v="urn:schemas-microsoft-com:vml" xmlns:wp14="http://schemas.microsoft.com/office/word/2010/wordprocessingDrawing" xmlns:wp="http://schemas.openxmlformats.org/drawingml/2006/wordprocessingDrawing" xmlns:w10="urn:schemas-microsoft-com:office:word" xmlns:w="http://schemas.openxmlformats.org/wordprocessingml/2006/main" xmlns:w14="http://schemas.microsoft.com/office/word/2010/wordml" xmlns:w15="http://schemas.microsoft.com/office/word/2012/wordml" xmlns:w16cex="http://schemas.microsoft.com/office/word/2018/wordml/cex" xmlns:w16cid="http://schemas.microsoft.com/office/word/2016/wordml/cid" xmlns:w16="http://schemas.microsoft.com/office/word/2018/wordml" xmlns:w16du="http://schemas.microsoft.com/office/word/2023/wordml/word16du" xmlns:w16sdtdh="http://schemas.microsoft.com/office/word/2020/wordml/sdtdatahash" xmlns:w16sdtfl="http://schemas.microsoft.com/office/word/2024/wordml/sdtformatlock" xmlns:w16se="http://schemas.microsoft.com/office/word/2015/wordml/symex" xmlns:wpg="http://schemas.microsoft.com/office/word/2010/wordprocessingGroup" xmlns:wpi="http://schemas.microsoft.com/office/word/2010/wordprocessingInk" xmlns:wne="http://schemas.microsoft.com/office/word/2006/wordml" xmlns:wps="http://schemas.microsoft.com/office/word/2010/wordprocessingShape" mc:Ignorable="w14 w15 w16se w16cid w16 w16cex w16sdtdh w16sdtfl w16du wp14">
   <w:body>
     <w:p>
       <w:pPr>
@@ -10,23 +10,13 @@
           <w:color w:val="000000" w:themeColor="text1"/>
         </w:rPr>
       </w:pPr>
-      <w:bookmarkStart w:id="0" w:name="_GoBack"/>
       <w:r>
         <w:rPr>
           <w:rFonts w:eastAsia="Calibri"/>
           <w:color w:val="000000" w:themeColor="text1"/>
           <w:position w:val="0"/>
         </w:rPr>
-        <w:t xml:space="preserve">TRẮC NGHIỆM SÀNG LỌC RỐI LOẠN CẢM XÚC LƯỠNG CỰC </w:t>
-      </w:r>
-      <w:bookmarkEnd w:id="0"/>
-      <w:r>
-        <w:rPr>
-          <w:rFonts w:eastAsia="Calibri"/>
-          <w:color w:val="000000" w:themeColor="text1"/>
-          <w:position w:val="0"/>
-        </w:rPr>
-        <w:t>(MDQ</w:t>
+        <w:t>TRẮC NGHIỆM SÀNG LỌC RỐI LOẠN CẢM XÚC LƯỠNG CỰC (MDQ</w:t>
       </w:r>
     </w:p>
     <w:p>
@@ -1005,375 +995,6 @@
                 <w:sz w:val="26"/>
                 <w:szCs w:val="26"/>
               </w:rPr>
-              <w:t>1</w:t>
-            </w:r>
-          </w:p>
-        </w:tc>
-        <w:tc>
-          <w:tcPr>
-            <w:tcW w:w="4642" w:type="pct"/>
-            <w:gridSpan w:val="3"/>
-          </w:tcPr>
-          <w:p>
-            <w:pPr>
-              <w:widowControl w:val="0"/>
-              <w:suppressAutoHyphens w:val="0"/>
-              <w:spacing w:before="60" w:line="240" w:lineRule="auto"/>
-              <w:ind w:leftChars="0" w:left="1" w:firstLineChars="0" w:hanging="3"/>
-              <w:textDirection w:val="lrTb"/>
-              <w:textAlignment w:val="auto"/>
-              <w:outlineLvl w:val="9"/>
-              <w:rPr>
-                <w:rFonts w:eastAsia="Calibri"/>
-                <w:b/>
-                <w:position w:val="0"/>
-                <w:sz w:val="26"/>
-                <w:szCs w:val="26"/>
-              </w:rPr>
-            </w:pPr>
-            <w:proofErr w:type="spellStart"/>
-            <w:r>
-              <w:rPr>
-                <w:rFonts w:eastAsia="Calibri"/>
-                <w:b/>
-                <w:position w:val="0"/>
-                <w:sz w:val="26"/>
-                <w:szCs w:val="26"/>
-              </w:rPr>
-              <w:t>Có</w:t>
-            </w:r>
-            <w:proofErr w:type="spellEnd"/>
-            <w:r>
-              <w:rPr>
-                <w:rFonts w:eastAsia="Calibri"/>
-                <w:b/>
-                <w:position w:val="0"/>
-                <w:sz w:val="26"/>
-                <w:szCs w:val="26"/>
-              </w:rPr>
-              <w:t xml:space="preserve"> </w:t>
-            </w:r>
-            <w:proofErr w:type="spellStart"/>
-            <w:r>
-              <w:rPr>
-                <w:rFonts w:eastAsia="Calibri"/>
-                <w:b/>
-                <w:position w:val="0"/>
-                <w:sz w:val="26"/>
-                <w:szCs w:val="26"/>
-              </w:rPr>
-              <w:t>phải</w:t>
-            </w:r>
-            <w:proofErr w:type="spellEnd"/>
-            <w:r>
-              <w:rPr>
-                <w:rFonts w:eastAsia="Calibri"/>
-                <w:b/>
-                <w:position w:val="0"/>
-                <w:sz w:val="26"/>
-                <w:szCs w:val="26"/>
-              </w:rPr>
-              <w:t xml:space="preserve"> </w:t>
-            </w:r>
-            <w:proofErr w:type="spellStart"/>
-            <w:r>
-              <w:rPr>
-                <w:rFonts w:eastAsia="Calibri"/>
-                <w:b/>
-                <w:position w:val="0"/>
-                <w:sz w:val="26"/>
-                <w:szCs w:val="26"/>
-              </w:rPr>
-              <w:t>có</w:t>
-            </w:r>
-            <w:proofErr w:type="spellEnd"/>
-            <w:r>
-              <w:rPr>
-                <w:rFonts w:eastAsia="Calibri"/>
-                <w:b/>
-                <w:position w:val="0"/>
-                <w:sz w:val="26"/>
-                <w:szCs w:val="26"/>
-              </w:rPr>
-              <w:t xml:space="preserve"> </w:t>
-            </w:r>
-            <w:proofErr w:type="spellStart"/>
-            <w:r>
-              <w:rPr>
-                <w:rFonts w:eastAsia="Calibri"/>
-                <w:b/>
-                <w:position w:val="0"/>
-                <w:sz w:val="26"/>
-                <w:szCs w:val="26"/>
-              </w:rPr>
-              <w:t>những</w:t>
-            </w:r>
-            <w:proofErr w:type="spellEnd"/>
-            <w:r>
-              <w:rPr>
-                <w:rFonts w:eastAsia="Calibri"/>
-                <w:b/>
-                <w:position w:val="0"/>
-                <w:sz w:val="26"/>
-                <w:szCs w:val="26"/>
-              </w:rPr>
-              <w:t xml:space="preserve"> </w:t>
-            </w:r>
-            <w:proofErr w:type="spellStart"/>
-            <w:r>
-              <w:rPr>
-                <w:rFonts w:eastAsia="Calibri"/>
-                <w:b/>
-                <w:position w:val="0"/>
-                <w:sz w:val="26"/>
-                <w:szCs w:val="26"/>
-              </w:rPr>
-              <w:t>giai</w:t>
-            </w:r>
-            <w:proofErr w:type="spellEnd"/>
-            <w:r>
-              <w:rPr>
-                <w:rFonts w:eastAsia="Calibri"/>
-                <w:b/>
-                <w:position w:val="0"/>
-                <w:sz w:val="26"/>
-                <w:szCs w:val="26"/>
-              </w:rPr>
-              <w:t xml:space="preserve"> </w:t>
-            </w:r>
-            <w:proofErr w:type="spellStart"/>
-            <w:r>
-              <w:rPr>
-                <w:rFonts w:eastAsia="Calibri"/>
-                <w:b/>
-                <w:position w:val="0"/>
-                <w:sz w:val="26"/>
-                <w:szCs w:val="26"/>
-              </w:rPr>
-              <w:t>đoạn</w:t>
-            </w:r>
-            <w:proofErr w:type="spellEnd"/>
-            <w:r>
-              <w:rPr>
-                <w:rFonts w:eastAsia="Calibri"/>
-                <w:b/>
-                <w:position w:val="0"/>
-                <w:sz w:val="26"/>
-                <w:szCs w:val="26"/>
-              </w:rPr>
-              <w:t xml:space="preserve"> </w:t>
-            </w:r>
-            <w:proofErr w:type="spellStart"/>
-            <w:r>
-              <w:rPr>
-                <w:rFonts w:eastAsia="Calibri"/>
-                <w:b/>
-                <w:position w:val="0"/>
-                <w:sz w:val="26"/>
-                <w:szCs w:val="26"/>
-              </w:rPr>
-              <w:t>mà</w:t>
-            </w:r>
-            <w:proofErr w:type="spellEnd"/>
-            <w:r>
-              <w:rPr>
-                <w:rFonts w:eastAsia="Calibri"/>
-                <w:b/>
-                <w:position w:val="0"/>
-                <w:sz w:val="26"/>
-                <w:szCs w:val="26"/>
-              </w:rPr>
-              <w:t xml:space="preserve"> </w:t>
-            </w:r>
-            <w:proofErr w:type="spellStart"/>
-            <w:r>
-              <w:rPr>
-                <w:rFonts w:eastAsia="Calibri"/>
-                <w:b/>
-                <w:position w:val="0"/>
-                <w:sz w:val="26"/>
-                <w:szCs w:val="26"/>
-              </w:rPr>
-              <w:t>bạn</w:t>
-            </w:r>
-            <w:proofErr w:type="spellEnd"/>
-            <w:r>
-              <w:rPr>
-                <w:rFonts w:eastAsia="Calibri"/>
-                <w:b/>
-                <w:position w:val="0"/>
-                <w:sz w:val="26"/>
-                <w:szCs w:val="26"/>
-              </w:rPr>
-              <w:t xml:space="preserve"> </w:t>
-            </w:r>
-            <w:proofErr w:type="spellStart"/>
-            <w:r>
-              <w:rPr>
-                <w:rFonts w:eastAsia="Calibri"/>
-                <w:b/>
-                <w:position w:val="0"/>
-                <w:sz w:val="26"/>
-                <w:szCs w:val="26"/>
-              </w:rPr>
-              <w:t>không</w:t>
-            </w:r>
-            <w:proofErr w:type="spellEnd"/>
-            <w:r>
-              <w:rPr>
-                <w:rFonts w:eastAsia="Calibri"/>
-                <w:b/>
-                <w:position w:val="0"/>
-                <w:sz w:val="26"/>
-                <w:szCs w:val="26"/>
-              </w:rPr>
-              <w:t xml:space="preserve"> </w:t>
-            </w:r>
-            <w:proofErr w:type="spellStart"/>
-            <w:r>
-              <w:rPr>
-                <w:rFonts w:eastAsia="Calibri"/>
-                <w:b/>
-                <w:position w:val="0"/>
-                <w:sz w:val="26"/>
-                <w:szCs w:val="26"/>
-              </w:rPr>
-              <w:t>phải</w:t>
-            </w:r>
-            <w:proofErr w:type="spellEnd"/>
-            <w:r>
-              <w:rPr>
-                <w:rFonts w:eastAsia="Calibri"/>
-                <w:b/>
-                <w:position w:val="0"/>
-                <w:sz w:val="26"/>
-                <w:szCs w:val="26"/>
-              </w:rPr>
-              <w:t xml:space="preserve"> </w:t>
-            </w:r>
-            <w:proofErr w:type="spellStart"/>
-            <w:r>
-              <w:rPr>
-                <w:rFonts w:eastAsia="Calibri"/>
-                <w:b/>
-                <w:position w:val="0"/>
-                <w:sz w:val="26"/>
-                <w:szCs w:val="26"/>
-              </w:rPr>
-              <w:t>là</w:t>
-            </w:r>
-            <w:proofErr w:type="spellEnd"/>
-            <w:r>
-              <w:rPr>
-                <w:rFonts w:eastAsia="Calibri"/>
-                <w:b/>
-                <w:position w:val="0"/>
-                <w:sz w:val="26"/>
-                <w:szCs w:val="26"/>
-              </w:rPr>
-              <w:t xml:space="preserve"> </w:t>
-            </w:r>
-            <w:proofErr w:type="spellStart"/>
-            <w:r>
-              <w:rPr>
-                <w:rFonts w:eastAsia="Calibri"/>
-                <w:b/>
-                <w:position w:val="0"/>
-                <w:sz w:val="26"/>
-                <w:szCs w:val="26"/>
-              </w:rPr>
-              <w:t>chính</w:t>
-            </w:r>
-            <w:proofErr w:type="spellEnd"/>
-            <w:r>
-              <w:rPr>
-                <w:rFonts w:eastAsia="Calibri"/>
-                <w:b/>
-                <w:position w:val="0"/>
-                <w:sz w:val="26"/>
-                <w:szCs w:val="26"/>
-              </w:rPr>
-              <w:t xml:space="preserve"> </w:t>
-            </w:r>
-            <w:proofErr w:type="spellStart"/>
-            <w:r>
-              <w:rPr>
-                <w:rFonts w:eastAsia="Calibri"/>
-                <w:b/>
-                <w:position w:val="0"/>
-                <w:sz w:val="26"/>
-                <w:szCs w:val="26"/>
-              </w:rPr>
-              <w:t>bạn</w:t>
-            </w:r>
-            <w:proofErr w:type="spellEnd"/>
-            <w:r>
-              <w:rPr>
-                <w:rFonts w:eastAsia="Calibri"/>
-                <w:b/>
-                <w:position w:val="0"/>
-                <w:sz w:val="26"/>
-                <w:szCs w:val="26"/>
-              </w:rPr>
-              <w:t xml:space="preserve"> </w:t>
-            </w:r>
-            <w:proofErr w:type="spellStart"/>
-            <w:r>
-              <w:rPr>
-                <w:rFonts w:eastAsia="Calibri"/>
-                <w:b/>
-                <w:position w:val="0"/>
-                <w:sz w:val="26"/>
-                <w:szCs w:val="26"/>
-              </w:rPr>
-              <w:t>và</w:t>
-            </w:r>
-            <w:proofErr w:type="spellEnd"/>
-            <w:r>
-              <w:rPr>
-                <w:rFonts w:eastAsia="Calibri"/>
-                <w:b/>
-                <w:position w:val="0"/>
-                <w:sz w:val="26"/>
-                <w:szCs w:val="26"/>
-              </w:rPr>
-              <w:t>…</w:t>
-            </w:r>
-          </w:p>
-        </w:tc>
-      </w:tr>
-      <w:tr>
-        <w:trPr>
-          <w:jc w:val="center"/>
-        </w:trPr>
-        <w:tc>
-          <w:tcPr>
-            <w:tcW w:w="358" w:type="pct"/>
-          </w:tcPr>
-          <w:p>
-            <w:pPr>
-              <w:widowControl w:val="0"/>
-              <w:suppressAutoHyphens w:val="0"/>
-              <w:spacing w:before="60" w:line="240" w:lineRule="auto"/>
-              <w:ind w:leftChars="0" w:left="1" w:firstLineChars="0" w:hanging="3"/>
-              <w:jc w:val="center"/>
-              <w:textDirection w:val="lrTb"/>
-              <w:textAlignment w:val="auto"/>
-              <w:outlineLvl w:val="9"/>
-              <w:rPr>
-                <w:rFonts w:eastAsia="Calibri"/>
-                <w:position w:val="0"/>
-                <w:sz w:val="26"/>
-                <w:szCs w:val="26"/>
-              </w:rPr>
-            </w:pPr>
-            <w:r>
-              <w:rPr>
-                <w:rFonts w:eastAsia="Calibri"/>
-                <w:position w:val="0"/>
-                <w:sz w:val="26"/>
-                <w:szCs w:val="26"/>
-              </w:rPr>
               <w:t>1.1</w:t>
             </w:r>
           </w:p>
@@ -7248,27 +6869,15 @@
                 <w:szCs w:val="26"/>
               </w:rPr>
             </w:pPr>
-            <w:proofErr w:type="spellStart"/>
-            <w:r>
-              <w:rPr>
-                <w:rFonts w:eastAsia="Calibri"/>
-                <w:b/>
-                <w:position w:val="0"/>
-                <w:sz w:val="26"/>
-                <w:szCs w:val="26"/>
-              </w:rPr>
-              <w:t>Các</w:t>
-            </w:r>
-            <w:proofErr w:type="spellEnd"/>
-            <w:r>
-              <w:rPr>
-                <w:rFonts w:eastAsia="Calibri"/>
-                <w:b/>
-                <w:position w:val="0"/>
-                <w:sz w:val="26"/>
-                <w:szCs w:val="26"/>
-              </w:rPr>
-              <w:t xml:space="preserve"> </w:t>
+            <w:r>
+              <w:rPr>
+                <w:rFonts w:eastAsia="Calibri"/>
+                <w:b/>
+                <w:position w:val="0"/>
+                <w:sz w:val="26"/>
+                <w:szCs w:val="26"/>
+              </w:rPr>
+              <w:t xml:space="preserve">Các </w:t>
             </w:r>
             <w:proofErr w:type="spellStart"/>
             <w:r>
@@ -8234,27 +7843,7 @@
                 <w:sz w:val="26"/>
                 <w:szCs w:val="26"/>
               </w:rPr>
-              <w:t xml:space="preserve">3. </w:t>
-            </w:r>
-            <w:proofErr w:type="spellStart"/>
-            <w:r>
-              <w:rPr>
-                <w:rFonts w:eastAsia="Calibri"/>
-                <w:position w:val="0"/>
-                <w:sz w:val="26"/>
-                <w:szCs w:val="26"/>
-              </w:rPr>
-              <w:t>Trung</w:t>
-            </w:r>
-            <w:proofErr w:type="spellEnd"/>
-            <w:r>
-              <w:rPr>
-                <w:rFonts w:eastAsia="Calibri"/>
-                <w:position w:val="0"/>
-                <w:sz w:val="26"/>
-                <w:szCs w:val="26"/>
-              </w:rPr>
-              <w:t xml:space="preserve"> </w:t>
+              <w:t xml:space="preserve">3. Trung </w:t>
             </w:r>
             <w:proofErr w:type="spellStart"/>
             <w:r>
@@ -8668,7 +8257,7 @@
           <w:sz w:val="26"/>
           <w:szCs w:val="26"/>
         </w:rPr>
-        <w:t xml:space="preserve">- </w:t>
+        <w:t xml:space="preserve">- Quy </w:t>
       </w:r>
       <w:proofErr w:type="spellStart"/>
       <w:r>
@@ -8677,12 +8266,27 @@
           <w:sz w:val="26"/>
           <w:szCs w:val="26"/>
         </w:rPr>
-        <w:t>Quy</w:t>
+        <w:t>ước</w:t>
       </w:r>
       <w:proofErr w:type="spellEnd"/>
       <w:r>
         <w:rPr>
-          <w:b/>
+          <w:sz w:val="26"/>
+          <w:szCs w:val="26"/>
+        </w:rPr>
+        <w:t xml:space="preserve">: </w:t>
+      </w:r>
+      <w:proofErr w:type="spellStart"/>
+      <w:r>
+        <w:rPr>
+          <w:sz w:val="26"/>
+          <w:szCs w:val="26"/>
+        </w:rPr>
+        <w:t>Tính</w:t>
+      </w:r>
+      <w:proofErr w:type="spellEnd"/>
+      <w:r>
+        <w:rPr>
           <w:sz w:val="26"/>
           <w:szCs w:val="26"/>
         </w:rPr>
@@ -8691,7 +8295,190 @@
       <w:proofErr w:type="spellStart"/>
       <w:r>
         <w:rPr>
-          <w:b/>
+          <w:sz w:val="26"/>
+          <w:szCs w:val="26"/>
+        </w:rPr>
+        <w:t>tổng</w:t>
+      </w:r>
+      <w:proofErr w:type="spellEnd"/>
+      <w:r>
+        <w:rPr>
+          <w:sz w:val="26"/>
+          <w:szCs w:val="26"/>
+        </w:rPr>
+        <w:t xml:space="preserve"> </w:t>
+      </w:r>
+      <w:proofErr w:type="spellStart"/>
+      <w:r>
+        <w:rPr>
+          <w:sz w:val="26"/>
+          <w:szCs w:val="26"/>
+        </w:rPr>
+        <w:t>số</w:t>
+      </w:r>
+      <w:proofErr w:type="spellEnd"/>
+      <w:r>
+        <w:rPr>
+          <w:sz w:val="26"/>
+          <w:szCs w:val="26"/>
+        </w:rPr>
+        <w:t xml:space="preserve"> </w:t>
+      </w:r>
+      <w:proofErr w:type="spellStart"/>
+      <w:r>
+        <w:rPr>
+          <w:sz w:val="26"/>
+          <w:szCs w:val="26"/>
+        </w:rPr>
+        <w:t>điểm</w:t>
+      </w:r>
+      <w:proofErr w:type="spellEnd"/>
+      <w:r>
+        <w:rPr>
+          <w:sz w:val="26"/>
+          <w:szCs w:val="26"/>
+        </w:rPr>
+        <w:t xml:space="preserve"> </w:t>
+      </w:r>
+      <w:proofErr w:type="spellStart"/>
+      <w:r>
+        <w:rPr>
+          <w:sz w:val="26"/>
+          <w:szCs w:val="26"/>
+        </w:rPr>
+        <w:t>của</w:t>
+      </w:r>
+      <w:proofErr w:type="spellEnd"/>
+      <w:r>
+        <w:rPr>
+          <w:sz w:val="26"/>
+          <w:szCs w:val="26"/>
+        </w:rPr>
+        <w:t xml:space="preserve"> </w:t>
+      </w:r>
+      <w:proofErr w:type="spellStart"/>
+      <w:r>
+        <w:rPr>
+          <w:sz w:val="26"/>
+          <w:szCs w:val="26"/>
+        </w:rPr>
+        <w:t>các</w:t>
+      </w:r>
+      <w:proofErr w:type="spellEnd"/>
+      <w:r>
+        <w:rPr>
+          <w:sz w:val="26"/>
+          <w:szCs w:val="26"/>
+        </w:rPr>
+        <w:t xml:space="preserve"> </w:t>
+      </w:r>
+      <w:proofErr w:type="spellStart"/>
+      <w:r>
+        <w:rPr>
+          <w:sz w:val="26"/>
+          <w:szCs w:val="26"/>
+        </w:rPr>
+        <w:t>mục</w:t>
+      </w:r>
+      <w:proofErr w:type="spellEnd"/>
+      <w:r>
+        <w:rPr>
+          <w:sz w:val="26"/>
+          <w:szCs w:val="26"/>
+        </w:rPr>
+        <w:t xml:space="preserve"> </w:t>
+      </w:r>
+      <w:proofErr w:type="spellStart"/>
+      <w:r>
+        <w:rPr>
+          <w:sz w:val="26"/>
+          <w:szCs w:val="26"/>
+        </w:rPr>
+        <w:t>mà</w:t>
+      </w:r>
+      <w:proofErr w:type="spellEnd"/>
+      <w:r>
+        <w:rPr>
+          <w:sz w:val="26"/>
+          <w:szCs w:val="26"/>
+          <w:lang w:val="vi-VN"/>
+        </w:rPr>
+        <w:t xml:space="preserve"> người bệnh</w:t>
+      </w:r>
+      <w:r>
+        <w:rPr>
+          <w:sz w:val="26"/>
+          <w:szCs w:val="26"/>
+        </w:rPr>
+        <w:t xml:space="preserve"> </w:t>
+      </w:r>
+      <w:proofErr w:type="spellStart"/>
+      <w:r>
+        <w:rPr>
+          <w:sz w:val="26"/>
+          <w:szCs w:val="26"/>
+        </w:rPr>
+        <w:t>đánh</w:t>
+      </w:r>
+      <w:proofErr w:type="spellEnd"/>
+      <w:r>
+        <w:rPr>
+          <w:sz w:val="26"/>
+          <w:szCs w:val="26"/>
+        </w:rPr>
+        <w:t xml:space="preserve"> </w:t>
+      </w:r>
+      <w:proofErr w:type="spellStart"/>
+      <w:r>
+        <w:rPr>
+          <w:sz w:val="26"/>
+          <w:szCs w:val="26"/>
+        </w:rPr>
+        <w:t>dấu</w:t>
+      </w:r>
+      <w:proofErr w:type="spellEnd"/>
+      <w:r>
+        <w:rPr>
+          <w:sz w:val="26"/>
+          <w:szCs w:val="26"/>
+        </w:rPr>
+        <w:t xml:space="preserve"> </w:t>
+      </w:r>
+      <w:proofErr w:type="spellStart"/>
+      <w:r>
+        <w:rPr>
+          <w:sz w:val="26"/>
+          <w:szCs w:val="26"/>
+        </w:rPr>
+        <w:t>theo</w:t>
+      </w:r>
+      <w:proofErr w:type="spellEnd"/>
+      <w:r>
+        <w:rPr>
+          <w:sz w:val="26"/>
+          <w:szCs w:val="26"/>
+        </w:rPr>
+        <w:t xml:space="preserve"> </w:t>
+      </w:r>
+      <w:proofErr w:type="spellStart"/>
+      <w:r>
+        <w:rPr>
+          <w:sz w:val="26"/>
+          <w:szCs w:val="26"/>
+        </w:rPr>
+        <w:t>quy</w:t>
+      </w:r>
+      <w:proofErr w:type="spellEnd"/>
+      <w:r>
+        <w:rPr>
+          <w:sz w:val="26"/>
+          <w:szCs w:val="26"/>
+        </w:rPr>
+        <w:t xml:space="preserve"> </w:t>
+      </w:r>
+      <w:proofErr w:type="spellStart"/>
+      <w:r>
+        <w:rPr>
           <w:sz w:val="26"/>
           <w:szCs w:val="26"/>
         </w:rPr>
@@ -8703,7 +8490,7 @@
           <w:sz w:val="26"/>
           <w:szCs w:val="26"/>
         </w:rPr>
-        <w:t xml:space="preserve">: </w:t>
+        <w:t xml:space="preserve"> </w:t>
       </w:r>
       <w:proofErr w:type="spellStart"/>
       <w:r>
@@ -8711,7 +8498,7 @@
           <w:sz w:val="26"/>
           <w:szCs w:val="26"/>
         </w:rPr>
-        <w:t>Tính</w:t>
+        <w:t>đủ</w:t>
       </w:r>
       <w:proofErr w:type="spellEnd"/>
       <w:r>
@@ -8719,231 +8506,7 @@
           <w:sz w:val="26"/>
           <w:szCs w:val="26"/>
         </w:rPr>
-        <w:t xml:space="preserve"> </w:t>
-      </w:r>
-      <w:proofErr w:type="spellStart"/>
-      <w:r>
-        <w:rPr>
-          <w:sz w:val="26"/>
-          <w:szCs w:val="26"/>
-        </w:rPr>
-        <w:t>tổng</w:t>
-      </w:r>
-      <w:proofErr w:type="spellEnd"/>
-      <w:r>
-        <w:rPr>
-          <w:sz w:val="26"/>
-          <w:szCs w:val="26"/>
-        </w:rPr>
-        <w:t xml:space="preserve"> </w:t>
-      </w:r>
-      <w:proofErr w:type="spellStart"/>
-      <w:r>
-        <w:rPr>
-          <w:sz w:val="26"/>
-          <w:szCs w:val="26"/>
-        </w:rPr>
-        <w:t>số</w:t>
-      </w:r>
-      <w:proofErr w:type="spellEnd"/>
-      <w:r>
-        <w:rPr>
-          <w:sz w:val="26"/>
-          <w:szCs w:val="26"/>
-        </w:rPr>
-        <w:t xml:space="preserve"> </w:t>
-      </w:r>
-      <w:proofErr w:type="spellStart"/>
-      <w:r>
-        <w:rPr>
-          <w:sz w:val="26"/>
-          <w:szCs w:val="26"/>
-        </w:rPr>
-        <w:t>điểm</w:t>
-      </w:r>
-      <w:proofErr w:type="spellEnd"/>
-      <w:r>
-        <w:rPr>
-          <w:sz w:val="26"/>
-          <w:szCs w:val="26"/>
-        </w:rPr>
-        <w:t xml:space="preserve"> </w:t>
-      </w:r>
-      <w:proofErr w:type="spellStart"/>
-      <w:r>
-        <w:rPr>
-          <w:sz w:val="26"/>
-          <w:szCs w:val="26"/>
-        </w:rPr>
-        <w:t>của</w:t>
-      </w:r>
-      <w:proofErr w:type="spellEnd"/>
-      <w:r>
-        <w:rPr>
-          <w:sz w:val="26"/>
-          <w:szCs w:val="26"/>
-        </w:rPr>
-        <w:t xml:space="preserve"> </w:t>
-      </w:r>
-      <w:proofErr w:type="spellStart"/>
-      <w:r>
-        <w:rPr>
-          <w:sz w:val="26"/>
-          <w:szCs w:val="26"/>
-        </w:rPr>
-        <w:t>các</w:t>
-      </w:r>
-      <w:proofErr w:type="spellEnd"/>
-      <w:r>
-        <w:rPr>
-          <w:sz w:val="26"/>
-          <w:szCs w:val="26"/>
-        </w:rPr>
-        <w:t xml:space="preserve"> </w:t>
-      </w:r>
-      <w:proofErr w:type="spellStart"/>
-      <w:r>
-        <w:rPr>
-          <w:sz w:val="26"/>
-          <w:szCs w:val="26"/>
-        </w:rPr>
-        <w:t>mục</w:t>
-      </w:r>
-      <w:proofErr w:type="spellEnd"/>
-      <w:r>
-        <w:rPr>
-          <w:sz w:val="26"/>
-          <w:szCs w:val="26"/>
-        </w:rPr>
-        <w:t xml:space="preserve"> </w:t>
-      </w:r>
-      <w:proofErr w:type="spellStart"/>
-      <w:r>
-        <w:rPr>
-          <w:sz w:val="26"/>
-          <w:szCs w:val="26"/>
-        </w:rPr>
-        <w:t>mà</w:t>
-      </w:r>
-      <w:proofErr w:type="spellEnd"/>
-      <w:r>
-        <w:rPr>
-          <w:sz w:val="26"/>
-          <w:szCs w:val="26"/>
-          <w:lang w:val="vi-VN"/>
-        </w:rPr>
-        <w:t xml:space="preserve"> người bệnh</w:t>
-      </w:r>
-      <w:r>
-        <w:rPr>
-          <w:sz w:val="26"/>
-          <w:szCs w:val="26"/>
-        </w:rPr>
-        <w:t xml:space="preserve"> </w:t>
-      </w:r>
-      <w:proofErr w:type="spellStart"/>
-      <w:r>
-        <w:rPr>
-          <w:sz w:val="26"/>
-          <w:szCs w:val="26"/>
-        </w:rPr>
-        <w:t>đánh</w:t>
-      </w:r>
-      <w:proofErr w:type="spellEnd"/>
-      <w:r>
-        <w:rPr>
-          <w:sz w:val="26"/>
-          <w:szCs w:val="26"/>
-        </w:rPr>
-        <w:t xml:space="preserve"> </w:t>
-      </w:r>
-      <w:proofErr w:type="spellStart"/>
-      <w:r>
-        <w:rPr>
-          <w:sz w:val="26"/>
-          <w:szCs w:val="26"/>
-        </w:rPr>
-        <w:t>dấu</w:t>
-      </w:r>
-      <w:proofErr w:type="spellEnd"/>
-      <w:r>
-        <w:rPr>
-          <w:sz w:val="26"/>
-          <w:szCs w:val="26"/>
-        </w:rPr>
-        <w:t xml:space="preserve"> </w:t>
-      </w:r>
-      <w:proofErr w:type="spellStart"/>
-      <w:r>
-        <w:rPr>
-          <w:sz w:val="26"/>
-          <w:szCs w:val="26"/>
-        </w:rPr>
-        <w:t>theo</w:t>
-      </w:r>
-      <w:proofErr w:type="spellEnd"/>
-      <w:r>
-        <w:rPr>
-          <w:sz w:val="26"/>
-          <w:szCs w:val="26"/>
-        </w:rPr>
-        <w:t xml:space="preserve"> </w:t>
-      </w:r>
-      <w:proofErr w:type="spellStart"/>
-      <w:r>
-        <w:rPr>
-          <w:sz w:val="26"/>
-          <w:szCs w:val="26"/>
-        </w:rPr>
-        <w:t>quy</w:t>
-      </w:r>
-      <w:proofErr w:type="spellEnd"/>
-      <w:r>
-        <w:rPr>
-          <w:sz w:val="26"/>
-          <w:szCs w:val="26"/>
-        </w:rPr>
-        <w:t xml:space="preserve"> </w:t>
-      </w:r>
-      <w:proofErr w:type="spellStart"/>
-      <w:r>
-        <w:rPr>
-          <w:sz w:val="26"/>
-          <w:szCs w:val="26"/>
-        </w:rPr>
-        <w:t>ước</w:t>
-      </w:r>
-      <w:proofErr w:type="spellEnd"/>
-      <w:r>
-        <w:rPr>
-          <w:sz w:val="26"/>
-          <w:szCs w:val="26"/>
-        </w:rPr>
-        <w:t xml:space="preserve"> </w:t>
-      </w:r>
-      <w:proofErr w:type="spellStart"/>
-      <w:r>
-        <w:rPr>
-          <w:sz w:val="26"/>
-          <w:szCs w:val="26"/>
-        </w:rPr>
-        <w:t>đủ</w:t>
-      </w:r>
-      <w:proofErr w:type="spellEnd"/>
-      <w:r>
-        <w:rPr>
-          <w:sz w:val="26"/>
-          <w:szCs w:val="26"/>
-        </w:rPr>
-        <w:t xml:space="preserve"> </w:t>
-      </w:r>
-      <w:r>
-        <w:rPr>
-          <w:sz w:val="26"/>
-          <w:szCs w:val="26"/>
-        </w:rPr>
-        <w:lastRenderedPageBreak/>
-        <w:t xml:space="preserve">3 </w:t>
+        <w:t xml:space="preserve"> 3 </w:t>
       </w:r>
       <w:proofErr w:type="spellStart"/>
       <w:r>
@@ -8998,6 +8561,7 @@
           <w:sz w:val="26"/>
           <w:szCs w:val="26"/>
         </w:rPr>
+        <w:lastRenderedPageBreak/>
         <w:t>-</w:t>
       </w:r>
       <w:r>
@@ -9006,22 +8570,7 @@
           <w:szCs w:val="26"/>
         </w:rPr>
         <w:tab/>
-      </w:r>
-      <w:proofErr w:type="spellStart"/>
-      <w:r>
-        <w:rPr>
-          <w:sz w:val="26"/>
-          <w:szCs w:val="26"/>
-        </w:rPr>
-        <w:t>Các</w:t>
-      </w:r>
-      <w:proofErr w:type="spellEnd"/>
-      <w:r>
-        <w:rPr>
-          <w:sz w:val="26"/>
-          <w:szCs w:val="26"/>
-        </w:rPr>
-        <w:t xml:space="preserve"> </w:t>
+        <w:t xml:space="preserve">Các </w:t>
       </w:r>
       <w:proofErr w:type="spellStart"/>
       <w:r>
@@ -9387,23 +8936,13 @@
         </w:rPr>
         <w:t xml:space="preserve">- </w:t>
       </w:r>
-      <w:proofErr w:type="spellStart"/>
       <w:r>
         <w:rPr>
           <w:b/>
           <w:sz w:val="26"/>
           <w:szCs w:val="26"/>
         </w:rPr>
-        <w:t>Tiến</w:t>
-      </w:r>
-      <w:proofErr w:type="spellEnd"/>
-      <w:r>
-        <w:rPr>
-          <w:b/>
-          <w:sz w:val="26"/>
-          <w:szCs w:val="26"/>
-        </w:rPr>
-        <w:t xml:space="preserve"> </w:t>
+        <w:t xml:space="preserve">Tiến </w:t>
       </w:r>
       <w:proofErr w:type="spellStart"/>
       <w:r>
@@ -10211,33 +9750,8 @@
                 <w:sz w:val="26"/>
                 <w:szCs w:val="26"/>
               </w:rPr>
-              <w:t xml:space="preserve"> </w:t>
-            </w:r>
-            <w:proofErr w:type="spellStart"/>
-            <w:r>
-              <w:rPr>
-                <w:sz w:val="26"/>
-                <w:szCs w:val="26"/>
-              </w:rPr>
-              <w:t>rối</w:t>
-            </w:r>
-            <w:proofErr w:type="spellEnd"/>
-            <w:r>
-              <w:rPr>
-                <w:sz w:val="26"/>
-                <w:szCs w:val="26"/>
-              </w:rPr>
-              <w:t xml:space="preserve"> </w:t>
-            </w:r>
-            <w:proofErr w:type="spellStart"/>
-            <w:r>
-              <w:rPr>
-                <w:sz w:val="26"/>
-                <w:szCs w:val="26"/>
-              </w:rPr>
-              <w:t>loạn</w:t>
-            </w:r>
-            <w:proofErr w:type="spellEnd"/>
+              <w:t xml:space="preserve"> rối loạn</w:t>
+            </w:r>
           </w:p>
         </w:tc>
         <w:tc>
@@ -10341,7 +9855,7 @@
 </file>
 
 <file path=word/numbering.xml><?xml version="1.0" encoding="utf-8"?>
-<w:numbering xmlns:wpc="http://schemas.microsoft.com/office/word/2010/wordprocessingCanvas" xmlns:cx="http://schemas.microsoft.com/office/drawing/2014/chartex" xmlns:mc="http://schemas.openxmlformats.org/markup-compatibility/2006" xmlns:o="urn:schemas-microsoft-com:office:office" xmlns:r="http://schemas.openxmlformats.org/officeDocument/2006/relationships" xmlns:m="http://schemas.openxmlformats.org/officeDocument/2006/math" xmlns:v="urn:schemas-microsoft-com:vml" xmlns:wp14="http://schemas.microsoft.com/office/word/2010/wordprocessingDrawing" xmlns:wp="http://schemas.openxmlformats.org/drawingml/2006/wordprocessingDrawing" xmlns:w10="urn:schemas-microsoft-com:office:word" xmlns:w="http://schemas.openxmlformats.org/wordprocessingml/2006/main" xmlns:w14="http://schemas.microsoft.com/office/word/2010/wordml" xmlns:w15="http://schemas.microsoft.com/office/word/2012/wordml" xmlns:w16se="http://schemas.microsoft.com/office/word/2015/wordml/symex" xmlns:wpg="http://schemas.microsoft.com/office/word/2010/wordprocessingGroup" xmlns:wpi="http://schemas.microsoft.com/office/word/2010/wordprocessingInk" xmlns:wne="http://schemas.microsoft.com/office/word/2006/wordml" xmlns:wps="http://schemas.microsoft.com/office/word/2010/wordprocessingShape" mc:Ignorable="w14 w15 w16se wp14">
+<w:numbering xmlns:wpc="http://schemas.microsoft.com/office/word/2010/wordprocessingCanvas" xmlns:cx="http://schemas.microsoft.com/office/drawing/2014/chartex" xmlns:cx1="http://schemas.microsoft.com/office/drawing/2015/9/8/chartex" xmlns:cx2="http://schemas.microsoft.com/office/drawing/2015/10/21/chartex" xmlns:cx3="http://schemas.microsoft.com/office/drawing/2016/5/9/chartex" xmlns:cx4="http://schemas.microsoft.com/office/drawing/2016/5/10/chartex" xmlns:cx5="http://schemas.microsoft.com/office/drawing/2016/5/11/chartex" xmlns:cx6="http://schemas.microsoft.com/office/drawing/2016/5/12/chartex" xmlns:cx7="http://schemas.microsoft.com/office/drawing/2016/5/13/chartex" xmlns:cx8="http://schemas.microsoft.com/office/drawing/2016/5/14/chartex" xmlns:mc="http://schemas.openxmlformats.org/markup-compatibility/2006" xmlns:aink="http://schemas.microsoft.com/office/drawing/2016/ink" xmlns:am3d="http://schemas.microsoft.com/office/drawing/2017/model3d" xmlns:o="urn:schemas-microsoft-com:office:office" xmlns:oel="http://schemas.microsoft.com/office/2019/extlst" xmlns:r="http://schemas.openxmlformats.org/officeDocument/2006/relationships" xmlns:m="http://schemas.openxmlformats.org/officeDocument/2006/math" xmlns:v="urn:schemas-microsoft-com:vml" xmlns:wp14="http://schemas.microsoft.com/office/word/2010/wordprocessingDrawing" xmlns:wp="http://schemas.openxmlformats.org/drawingml/2006/wordprocessingDrawing" xmlns:w10="urn:schemas-microsoft-com:office:word" xmlns:w="http://schemas.openxmlformats.org/wordprocessingml/2006/main" xmlns:w14="http://schemas.microsoft.com/office/word/2010/wordml" xmlns:w15="http://schemas.microsoft.com/office/word/2012/wordml" xmlns:w16cex="http://schemas.microsoft.com/office/word/2018/wordml/cex" xmlns:w16cid="http://schemas.microsoft.com/office/word/2016/wordml/cid" xmlns:w16="http://schemas.microsoft.com/office/word/2018/wordml" xmlns:w16du="http://schemas.microsoft.com/office/word/2023/wordml/word16du" xmlns:w16sdtdh="http://schemas.microsoft.com/office/word/2020/wordml/sdtdatahash" xmlns:w16sdtfl="http://schemas.microsoft.com/office/word/2024/wordml/sdtformatlock" xmlns:w16se="http://schemas.microsoft.com/office/word/2015/wordml/symex" xmlns:wpg="http://schemas.microsoft.com/office/word/2010/wordprocessingGroup" xmlns:wpi="http://schemas.microsoft.com/office/word/2010/wordprocessingInk" xmlns:wne="http://schemas.microsoft.com/office/word/2006/wordml" xmlns:wps="http://schemas.microsoft.com/office/word/2010/wordprocessingShape" mc:Ignorable="w14 w15 w16se w16cid w16 w16cex w16sdtdh w16sdtfl w16du wp14">
   <w:abstractNum w:abstractNumId="0" w15:restartNumberingAfterBreak="0">
     <w:nsid w:val="1B320FFA"/>
     <w:multiLevelType w:val="hybridMultilevel"/>
@@ -10459,14 +9973,14 @@
       </w:pPr>
     </w:lvl>
   </w:abstractNum>
-  <w:num w:numId="1">
+  <w:num w:numId="1" w16cid:durableId="1660579392">
     <w:abstractNumId w:val="0"/>
   </w:num>
 </w:numbering>
 </file>
 
 <file path=word/styles.xml><?xml version="1.0" encoding="utf-8"?>
-<w:styles xmlns:mc="http://schemas.openxmlformats.org/markup-compatibility/2006" xmlns:r="http://schemas.openxmlformats.org/officeDocument/2006/relationships" xmlns:w="http://schemas.openxmlformats.org/wordprocessingml/2006/main" xmlns:w14="http://schemas.microsoft.com/office/word/2010/wordml" xmlns:w15="http://schemas.microsoft.com/office/word/2012/wordml" xmlns:w16se="http://schemas.microsoft.com/office/word/2015/wordml/symex" mc:Ignorable="w14 w15 w16se">
+<w:styles xmlns:mc="http://schemas.openxmlformats.org/markup-compatibility/2006" xmlns:r="http://schemas.openxmlformats.org/officeDocument/2006/relationships" xmlns:w="http://schemas.openxmlformats.org/wordprocessingml/2006/main" xmlns:w14="http://schemas.microsoft.com/office/word/2010/wordml" xmlns:w15="http://schemas.microsoft.com/office/word/2012/wordml" xmlns:w16cex="http://schemas.microsoft.com/office/word/2018/wordml/cex" xmlns:w16cid="http://schemas.microsoft.com/office/word/2016/wordml/cid" xmlns:w16="http://schemas.microsoft.com/office/word/2018/wordml" xmlns:w16du="http://schemas.microsoft.com/office/word/2023/wordml/word16du" xmlns:w16sdtdh="http://schemas.microsoft.com/office/word/2020/wordml/sdtdatahash" xmlns:w16sdtfl="http://schemas.microsoft.com/office/word/2024/wordml/sdtformatlock" xmlns:w16se="http://schemas.microsoft.com/office/word/2015/wordml/symex" mc:Ignorable="w14 w15 w16se w16cid w16 w16cex w16sdtdh w16sdtfl w16du">
   <w:docDefaults>
     <w:rPrDefault>
       <w:rPr>
@@ -10482,7 +9996,7 @@
       </w:pPr>
     </w:pPrDefault>
   </w:docDefaults>
-  <w:latentStyles w:defLockedState="0" w:defUIPriority="99" w:defSemiHidden="0" w:defUnhideWhenUsed="0" w:defQFormat="0" w:count="371">
+  <w:latentStyles w:defLockedState="0" w:defUIPriority="99" w:defSemiHidden="0" w:defUnhideWhenUsed="0" w:defQFormat="0" w:count="376">
     <w:lsdException w:name="Normal" w:uiPriority="0" w:qFormat="1"/>
     <w:lsdException w:name="heading 1" w:uiPriority="9" w:qFormat="1"/>
     <w:lsdException w:name="heading 2" w:semiHidden="1" w:uiPriority="9" w:unhideWhenUsed="1" w:qFormat="1"/>
@@ -10854,6 +10368,11 @@
     <w:lsdException w:name="List Table 5 Dark Accent 6" w:uiPriority="50"/>
     <w:lsdException w:name="List Table 6 Colorful Accent 6" w:uiPriority="51"/>
     <w:lsdException w:name="List Table 7 Colorful Accent 6" w:uiPriority="52"/>
+    <w:lsdException w:name="Mention" w:semiHidden="1" w:unhideWhenUsed="1"/>
+    <w:lsdException w:name="Smart Hyperlink" w:semiHidden="1" w:unhideWhenUsed="1"/>
+    <w:lsdException w:name="Hashtag" w:semiHidden="1" w:unhideWhenUsed="1"/>
+    <w:lsdException w:name="Unresolved Mention" w:semiHidden="1" w:unhideWhenUsed="1"/>
+    <w:lsdException w:name="Smart Link" w:semiHidden="1" w:unhideWhenUsed="1"/>
   </w:latentStyles>
   <w:style w:type="paragraph" w:default="1" w:styleId="Normal">
     <w:name w:val="Normal"/>

</xml_diff>